<commit_message>
bug fix + scene tree implementation
</commit_message>
<xml_diff>
--- a/Render Loop Design.docx
+++ b/Render Loop Design.docx
@@ -57,6 +57,15 @@
       </w:r>
     </w:p>
     <w:p>
+      <w:pPr>
+        <w:pStyle w:val="ListParagraph"/>
+        <w:numPr>
+          <w:ilvl w:val="0"/>
+          <w:numId w:val="2"/>
+        </w:numPr>
+      </w:pPr>
+    </w:p>
+    <w:p>
       <w:r>
         <w:t>RenderObject extends Node</w:t>
       </w:r>
@@ -309,12 +318,12 @@
         <w:ind w:firstLine="720"/>
       </w:pPr>
       <w:r>
+        <w:lastRenderedPageBreak/>
         <w:t>set shader</w:t>
       </w:r>
     </w:p>
     <w:p>
       <w:r>
-        <w:lastRenderedPageBreak/>
         <w:tab/>
         <w:t>for renderObject in renderObjects:</w:t>
       </w:r>

</xml_diff>